<commit_message>
0428,update meeting slide, corpus report, iris report, README
</commit_message>
<xml_diff>
--- a/Useful Code/0420Corpus/0420汇报.docx
+++ b/Useful Code/0420Corpus/0420汇报.docx
@@ -3045,6 +3045,12 @@
     </w:p>
     <w:p/>
     <w:p>
+      <w:pPr>
+        <w:rPr>
+          <w:rFonts w:hint="eastAsia"/>
+          <w:lang w:val="en-US" w:eastAsia="zh-CN"/>
+        </w:rPr>
+      </w:pPr>
       <w:r>
         <w:drawing>
           <wp:inline distT="0" distB="0" distL="114300" distR="114300">
@@ -3181,11 +3187,13 @@
         </w:rPr>
         <w:t xml:space="preserve">         </w:t>
       </w:r>
+    </w:p>
+    <w:p>
       <w:r>
         <w:drawing>
           <wp:inline distT="0" distB="0" distL="114300" distR="114300">
-            <wp:extent cx="2336165" cy="1440180"/>
-            <wp:effectExtent l="0" t="0" r="635" b="7620"/>
+            <wp:extent cx="5839460" cy="3599815"/>
+            <wp:effectExtent l="0" t="0" r="2540" b="6985"/>
             <wp:docPr id="16" name="图片 16"/>
             <wp:cNvGraphicFramePr>
               <a:graphicFrameLocks xmlns:a="http://schemas.openxmlformats.org/drawingml/2006/main" noChangeAspect="1"/>
@@ -3208,7 +3216,7 @@
                   <pic:spPr>
                     <a:xfrm>
                       <a:off x="0" y="0"/>
-                      <a:ext cx="2336165" cy="1440180"/>
+                      <a:ext cx="5839460" cy="3599815"/>
                     </a:xfrm>
                     <a:prstGeom prst="rect">
                       <a:avLst/>
@@ -4441,6 +4449,7 @@
         </w:drawing>
       </w:r>
     </w:p>
+    <w:p/>
     <w:p>
       <w:pPr>
         <w:rPr>
@@ -4457,6 +4466,7 @@
       </w:r>
     </w:p>
     <w:p>
+      <w:bookmarkStart w:id="0" w:name="_GoBack"/>
       <w:r>
         <w:drawing>
           <wp:inline distT="0" distB="0" distL="114300" distR="114300">
@@ -4500,14 +4510,10 @@
           </wp:inline>
         </w:drawing>
       </w:r>
-    </w:p>
-    <w:p>
-      <w:pPr>
-        <w:rPr>
-          <w:rFonts w:hint="default"/>
-          <w:lang w:val="en-US" w:eastAsia="zh-CN"/>
-        </w:rPr>
-      </w:pPr>
+      <w:bookmarkEnd w:id="0"/>
+    </w:p>
+    <w:p/>
+    <w:p>
       <w:r>
         <w:drawing>
           <wp:inline distT="0" distB="0" distL="114300" distR="114300">
@@ -4555,6 +4561,14 @@
     <w:p>
       <w:pPr>
         <w:rPr>
+          <w:rFonts w:hint="default"/>
+          <w:lang w:val="en-US" w:eastAsia="zh-CN"/>
+        </w:rPr>
+      </w:pPr>
+    </w:p>
+    <w:p>
+      <w:pPr>
+        <w:rPr>
           <w:rFonts w:hint="eastAsia"/>
           <w:lang w:val="en-US" w:eastAsia="zh-CN"/>
         </w:rPr>
@@ -4996,8 +5010,8 @@
       <w:r>
         <w:drawing>
           <wp:inline distT="0" distB="0" distL="114300" distR="114300">
-            <wp:extent cx="4636135" cy="2879725"/>
-            <wp:effectExtent l="0" t="0" r="12065" b="3175"/>
+            <wp:extent cx="5175250" cy="3214370"/>
+            <wp:effectExtent l="0" t="0" r="6350" b="11430"/>
             <wp:docPr id="50" name="图片 11"/>
             <wp:cNvGraphicFramePr>
               <a:graphicFrameLocks xmlns:a="http://schemas.openxmlformats.org/drawingml/2006/main" noChangeAspect="1"/>
@@ -5020,7 +5034,7 @@
                   <pic:spPr>
                     <a:xfrm>
                       <a:off x="0" y="0"/>
-                      <a:ext cx="4636135" cy="2879725"/>
+                      <a:ext cx="5175250" cy="3214370"/>
                     </a:xfrm>
                     <a:prstGeom prst="rect">
                       <a:avLst/>
@@ -5111,8 +5125,6 @@
           </wp:inline>
         </w:drawing>
       </w:r>
-      <w:bookmarkStart w:id="0" w:name="_GoBack"/>
-      <w:bookmarkEnd w:id="0"/>
     </w:p>
     <w:p>
       <w:r>

</xml_diff>